<commit_message>
Diagramas de estados y secuencias
</commit_message>
<xml_diff>
--- a/ProyectoFinal/ProyectoFinalFP.docx
+++ b/ProyectoFinal/ProyectoFinalFP.docx
@@ -14799,10 +14799,10 @@
           <w:color w:val="C45911" w:themeColor="accent2" w:themeShade="BF"/>
         </w:rPr>
         <w:drawing>
-          <wp:inline distT="0" distB="0" distL="0" distR="0" wp14:anchorId="43A7D260" wp14:editId="0C30D774">
-            <wp:extent cx="6858000" cy="915670"/>
-            <wp:effectExtent l="0" t="0" r="0" b="0"/>
-            <wp:docPr id="52" name="Imagen 52"/>
+          <wp:inline distT="0" distB="0" distL="0" distR="0" wp14:anchorId="6D106B83" wp14:editId="216C5CB2">
+            <wp:extent cx="6858000" cy="3644265"/>
+            <wp:effectExtent l="0" t="0" r="0" b="635"/>
+            <wp:docPr id="57" name="Imagen 57"/>
             <wp:cNvGraphicFramePr>
               <a:graphicFrameLocks xmlns:a="http://schemas.openxmlformats.org/drawingml/2006/main" noChangeAspect="1"/>
             </wp:cNvGraphicFramePr>
@@ -14810,7 +14810,7 @@
               <a:graphicData uri="http://schemas.openxmlformats.org/drawingml/2006/picture">
                 <pic:pic xmlns:pic="http://schemas.openxmlformats.org/drawingml/2006/picture">
                   <pic:nvPicPr>
-                    <pic:cNvPr id="52" name="Imagen 52"/>
+                    <pic:cNvPr id="57" name="Imagen 57"/>
                     <pic:cNvPicPr/>
                   </pic:nvPicPr>
                   <pic:blipFill>
@@ -14828,7 +14828,7 @@
                   <pic:spPr>
                     <a:xfrm>
                       <a:off x="0" y="0"/>
-                      <a:ext cx="6858000" cy="915670"/>
+                      <a:ext cx="6858000" cy="3644265"/>
                     </a:xfrm>
                     <a:prstGeom prst="rect">
                       <a:avLst/>
@@ -15033,10 +15033,32 @@
           <w:color w:val="C45911" w:themeColor="accent2" w:themeShade="BF"/>
         </w:rPr>
       </w:pPr>
-      <w:r>
+    </w:p>
+    <w:p>
+      <w:pPr>
         <w:rPr>
           <w:color w:val="C45911" w:themeColor="accent2" w:themeShade="BF"/>
         </w:rPr>
+      </w:pPr>
+    </w:p>
+    <w:p>
+      <w:pPr>
+        <w:rPr>
+          <w:color w:val="C45911" w:themeColor="accent2" w:themeShade="BF"/>
+        </w:rPr>
+      </w:pPr>
+    </w:p>
+    <w:p>
+      <w:pPr>
+        <w:rPr>
+          <w:color w:val="C45911" w:themeColor="accent2" w:themeShade="BF"/>
+        </w:rPr>
+      </w:pPr>
+      <w:r>
+        <w:rPr>
+          <w:color w:val="C45911" w:themeColor="accent2" w:themeShade="BF"/>
+        </w:rPr>
+        <w:lastRenderedPageBreak/>
         <w:t>Eliminar</w:t>
       </w:r>
       <w:r>
@@ -15110,14 +15132,677 @@
     <w:p>
       <w:pPr>
         <w:rPr>
+          <w:color w:val="C45911" w:themeColor="accent2" w:themeShade="BF"/>
+        </w:rPr>
+      </w:pPr>
+    </w:p>
+    <w:p>
+      <w:pPr>
+        <w:rPr>
+          <w:color w:val="C45911" w:themeColor="accent2" w:themeShade="BF"/>
+        </w:rPr>
+      </w:pPr>
+      <w:r>
+        <w:rPr>
+          <w:color w:val="C45911" w:themeColor="accent2" w:themeShade="BF"/>
+        </w:rPr>
+        <w:t>Logout</w:t>
+      </w:r>
+    </w:p>
+    <w:p>
+      <w:pPr>
+        <w:rPr>
+          <w:color w:val="C45911" w:themeColor="accent2" w:themeShade="BF"/>
+        </w:rPr>
+      </w:pPr>
+    </w:p>
+    <w:p>
+      <w:pPr>
+        <w:rPr>
+          <w:color w:val="C45911" w:themeColor="accent2" w:themeShade="BF"/>
+        </w:rPr>
+      </w:pPr>
+      <w:r>
+        <w:rPr>
+          <w:noProof/>
+          <w:color w:val="ED7D31" w:themeColor="accent2"/>
+        </w:rPr>
+        <w:drawing>
+          <wp:inline distT="0" distB="0" distL="0" distR="0" wp14:anchorId="27FEEBF7" wp14:editId="5472E19A">
+            <wp:extent cx="6858000" cy="1339850"/>
+            <wp:effectExtent l="0" t="0" r="0" b="6350"/>
+            <wp:docPr id="58" name="Imagen 58"/>
+            <wp:cNvGraphicFramePr>
+              <a:graphicFrameLocks xmlns:a="http://schemas.openxmlformats.org/drawingml/2006/main" noChangeAspect="1"/>
+            </wp:cNvGraphicFramePr>
+            <a:graphic xmlns:a="http://schemas.openxmlformats.org/drawingml/2006/main">
+              <a:graphicData uri="http://schemas.openxmlformats.org/drawingml/2006/picture">
+                <pic:pic xmlns:pic="http://schemas.openxmlformats.org/drawingml/2006/picture">
+                  <pic:nvPicPr>
+                    <pic:cNvPr id="58" name="Imagen 58"/>
+                    <pic:cNvPicPr/>
+                  </pic:nvPicPr>
+                  <pic:blipFill>
+                    <a:blip r:embed="rId29">
+                      <a:extLst>
+                        <a:ext uri="{28A0092B-C50C-407E-A947-70E740481C1C}">
+                          <a14:useLocalDpi xmlns:a14="http://schemas.microsoft.com/office/drawing/2010/main" val="0"/>
+                        </a:ext>
+                      </a:extLst>
+                    </a:blip>
+                    <a:stretch>
+                      <a:fillRect/>
+                    </a:stretch>
+                  </pic:blipFill>
+                  <pic:spPr>
+                    <a:xfrm>
+                      <a:off x="0" y="0"/>
+                      <a:ext cx="6858000" cy="1339850"/>
+                    </a:xfrm>
+                    <a:prstGeom prst="rect">
+                      <a:avLst/>
+                    </a:prstGeom>
+                  </pic:spPr>
+                </pic:pic>
+              </a:graphicData>
+            </a:graphic>
+          </wp:inline>
+        </w:drawing>
+      </w:r>
+    </w:p>
+    <w:p>
+      <w:pPr>
+        <w:rPr>
           <w:b/>
           <w:color w:val="C45911" w:themeColor="accent2" w:themeShade="BF"/>
         </w:rPr>
       </w:pPr>
     </w:p>
+    <w:p>
+      <w:pPr>
+        <w:rPr>
+          <w:b/>
+          <w:color w:val="C45911" w:themeColor="accent2" w:themeShade="BF"/>
+        </w:rPr>
+      </w:pPr>
+      <w:r>
+        <w:rPr>
+          <w:b/>
+          <w:color w:val="C45911" w:themeColor="accent2" w:themeShade="BF"/>
+        </w:rPr>
+        <w:t xml:space="preserve">Diagramas de </w:t>
+      </w:r>
+      <w:r>
+        <w:rPr>
+          <w:b/>
+          <w:color w:val="C45911" w:themeColor="accent2" w:themeShade="BF"/>
+        </w:rPr>
+        <w:t>secuencias</w:t>
+      </w:r>
+    </w:p>
+    <w:p>
+      <w:pPr>
+        <w:rPr>
+          <w:b/>
+          <w:color w:val="C45911" w:themeColor="accent2" w:themeShade="BF"/>
+        </w:rPr>
+      </w:pPr>
+    </w:p>
+    <w:p>
+      <w:pPr>
+        <w:rPr>
+          <w:color w:val="C45911" w:themeColor="accent2" w:themeShade="BF"/>
+        </w:rPr>
+      </w:pPr>
+      <w:r>
+        <w:rPr>
+          <w:color w:val="C45911" w:themeColor="accent2" w:themeShade="BF"/>
+        </w:rPr>
+        <w:t>Login</w:t>
+      </w:r>
+    </w:p>
+    <w:p>
+      <w:pPr>
+        <w:rPr>
+          <w:color w:val="C45911" w:themeColor="accent2" w:themeShade="BF"/>
+        </w:rPr>
+      </w:pPr>
+    </w:p>
+    <w:p>
+      <w:pPr>
+        <w:rPr>
+          <w:color w:val="C45911" w:themeColor="accent2" w:themeShade="BF"/>
+        </w:rPr>
+      </w:pPr>
+      <w:r>
+        <w:rPr>
+          <w:noProof/>
+          <w:color w:val="ED7D31" w:themeColor="accent2"/>
+        </w:rPr>
+        <w:drawing>
+          <wp:inline distT="0" distB="0" distL="0" distR="0" wp14:anchorId="71F0ED1B" wp14:editId="78AFBA9F">
+            <wp:extent cx="4136571" cy="3672356"/>
+            <wp:effectExtent l="0" t="0" r="3810" b="0"/>
+            <wp:docPr id="59" name="Imagen 59"/>
+            <wp:cNvGraphicFramePr>
+              <a:graphicFrameLocks xmlns:a="http://schemas.openxmlformats.org/drawingml/2006/main" noChangeAspect="1"/>
+            </wp:cNvGraphicFramePr>
+            <a:graphic xmlns:a="http://schemas.openxmlformats.org/drawingml/2006/main">
+              <a:graphicData uri="http://schemas.openxmlformats.org/drawingml/2006/picture">
+                <pic:pic xmlns:pic="http://schemas.openxmlformats.org/drawingml/2006/picture">
+                  <pic:nvPicPr>
+                    <pic:cNvPr id="59" name="Imagen 59"/>
+                    <pic:cNvPicPr/>
+                  </pic:nvPicPr>
+                  <pic:blipFill>
+                    <a:blip r:embed="rId30">
+                      <a:extLst>
+                        <a:ext uri="{28A0092B-C50C-407E-A947-70E740481C1C}">
+                          <a14:useLocalDpi xmlns:a14="http://schemas.microsoft.com/office/drawing/2010/main" val="0"/>
+                        </a:ext>
+                      </a:extLst>
+                    </a:blip>
+                    <a:stretch>
+                      <a:fillRect/>
+                    </a:stretch>
+                  </pic:blipFill>
+                  <pic:spPr>
+                    <a:xfrm>
+                      <a:off x="0" y="0"/>
+                      <a:ext cx="4154336" cy="3688127"/>
+                    </a:xfrm>
+                    <a:prstGeom prst="rect">
+                      <a:avLst/>
+                    </a:prstGeom>
+                  </pic:spPr>
+                </pic:pic>
+              </a:graphicData>
+            </a:graphic>
+          </wp:inline>
+        </w:drawing>
+      </w:r>
+    </w:p>
+    <w:p>
+      <w:pPr>
+        <w:rPr>
+          <w:color w:val="C45911" w:themeColor="accent2" w:themeShade="BF"/>
+        </w:rPr>
+      </w:pPr>
+    </w:p>
+    <w:p>
+      <w:pPr>
+        <w:rPr>
+          <w:color w:val="C45911" w:themeColor="accent2" w:themeShade="BF"/>
+        </w:rPr>
+      </w:pPr>
+    </w:p>
+    <w:p>
+      <w:pPr>
+        <w:rPr>
+          <w:color w:val="C45911" w:themeColor="accent2" w:themeShade="BF"/>
+        </w:rPr>
+      </w:pPr>
+    </w:p>
+    <w:p>
+      <w:pPr>
+        <w:rPr>
+          <w:color w:val="C45911" w:themeColor="accent2" w:themeShade="BF"/>
+        </w:rPr>
+      </w:pPr>
+      <w:r>
+        <w:rPr>
+          <w:color w:val="C45911" w:themeColor="accent2" w:themeShade="BF"/>
+        </w:rPr>
+        <w:t>Alta álbum</w:t>
+      </w:r>
+    </w:p>
+    <w:p>
+      <w:pPr>
+        <w:rPr>
+          <w:color w:val="C45911" w:themeColor="accent2" w:themeShade="BF"/>
+        </w:rPr>
+      </w:pPr>
+    </w:p>
+    <w:p>
+      <w:pPr>
+        <w:rPr>
+          <w:color w:val="C45911" w:themeColor="accent2" w:themeShade="BF"/>
+        </w:rPr>
+      </w:pPr>
+      <w:r>
+        <w:rPr>
+          <w:noProof/>
+          <w:color w:val="ED7D31" w:themeColor="accent2"/>
+        </w:rPr>
+        <w:drawing>
+          <wp:inline distT="0" distB="0" distL="0" distR="0" wp14:anchorId="5C40AB9F" wp14:editId="61C18EC1">
+            <wp:extent cx="6858000" cy="4225925"/>
+            <wp:effectExtent l="0" t="0" r="0" b="3175"/>
+            <wp:docPr id="60" name="Imagen 60"/>
+            <wp:cNvGraphicFramePr>
+              <a:graphicFrameLocks xmlns:a="http://schemas.openxmlformats.org/drawingml/2006/main" noChangeAspect="1"/>
+            </wp:cNvGraphicFramePr>
+            <a:graphic xmlns:a="http://schemas.openxmlformats.org/drawingml/2006/main">
+              <a:graphicData uri="http://schemas.openxmlformats.org/drawingml/2006/picture">
+                <pic:pic xmlns:pic="http://schemas.openxmlformats.org/drawingml/2006/picture">
+                  <pic:nvPicPr>
+                    <pic:cNvPr id="60" name="Imagen 60"/>
+                    <pic:cNvPicPr/>
+                  </pic:nvPicPr>
+                  <pic:blipFill>
+                    <a:blip r:embed="rId31">
+                      <a:extLst>
+                        <a:ext uri="{28A0092B-C50C-407E-A947-70E740481C1C}">
+                          <a14:useLocalDpi xmlns:a14="http://schemas.microsoft.com/office/drawing/2010/main" val="0"/>
+                        </a:ext>
+                      </a:extLst>
+                    </a:blip>
+                    <a:stretch>
+                      <a:fillRect/>
+                    </a:stretch>
+                  </pic:blipFill>
+                  <pic:spPr>
+                    <a:xfrm>
+                      <a:off x="0" y="0"/>
+                      <a:ext cx="6858000" cy="4225925"/>
+                    </a:xfrm>
+                    <a:prstGeom prst="rect">
+                      <a:avLst/>
+                    </a:prstGeom>
+                  </pic:spPr>
+                </pic:pic>
+              </a:graphicData>
+            </a:graphic>
+          </wp:inline>
+        </w:drawing>
+      </w:r>
+    </w:p>
+    <w:p>
+      <w:pPr>
+        <w:rPr>
+          <w:color w:val="C45911" w:themeColor="accent2" w:themeShade="BF"/>
+        </w:rPr>
+      </w:pPr>
+    </w:p>
+    <w:p>
+      <w:pPr>
+        <w:rPr>
+          <w:color w:val="C45911" w:themeColor="accent2" w:themeShade="BF"/>
+        </w:rPr>
+      </w:pPr>
+    </w:p>
+    <w:p>
+      <w:pPr>
+        <w:rPr>
+          <w:color w:val="C45911" w:themeColor="accent2" w:themeShade="BF"/>
+        </w:rPr>
+      </w:pPr>
+    </w:p>
+    <w:p>
+      <w:pPr>
+        <w:rPr>
+          <w:color w:val="C45911" w:themeColor="accent2" w:themeShade="BF"/>
+        </w:rPr>
+      </w:pPr>
+    </w:p>
+    <w:p>
+      <w:pPr>
+        <w:rPr>
+          <w:color w:val="C45911" w:themeColor="accent2" w:themeShade="BF"/>
+        </w:rPr>
+      </w:pPr>
+    </w:p>
+    <w:p>
+      <w:pPr>
+        <w:rPr>
+          <w:color w:val="C45911" w:themeColor="accent2" w:themeShade="BF"/>
+        </w:rPr>
+      </w:pPr>
+    </w:p>
+    <w:p>
+      <w:pPr>
+        <w:rPr>
+          <w:color w:val="C45911" w:themeColor="accent2" w:themeShade="BF"/>
+        </w:rPr>
+      </w:pPr>
+    </w:p>
+    <w:p>
+      <w:pPr>
+        <w:rPr>
+          <w:color w:val="C45911" w:themeColor="accent2" w:themeShade="BF"/>
+        </w:rPr>
+      </w:pPr>
+    </w:p>
+    <w:p>
+      <w:pPr>
+        <w:rPr>
+          <w:color w:val="C45911" w:themeColor="accent2" w:themeShade="BF"/>
+        </w:rPr>
+      </w:pPr>
+    </w:p>
+    <w:p>
+      <w:pPr>
+        <w:rPr>
+          <w:color w:val="C45911" w:themeColor="accent2" w:themeShade="BF"/>
+        </w:rPr>
+      </w:pPr>
+    </w:p>
+    <w:p>
+      <w:pPr>
+        <w:rPr>
+          <w:color w:val="C45911" w:themeColor="accent2" w:themeShade="BF"/>
+        </w:rPr>
+      </w:pPr>
+    </w:p>
+    <w:p>
+      <w:pPr>
+        <w:rPr>
+          <w:color w:val="C45911" w:themeColor="accent2" w:themeShade="BF"/>
+        </w:rPr>
+      </w:pPr>
+    </w:p>
+    <w:p>
+      <w:pPr>
+        <w:rPr>
+          <w:color w:val="C45911" w:themeColor="accent2" w:themeShade="BF"/>
+        </w:rPr>
+      </w:pPr>
+    </w:p>
+    <w:p>
+      <w:pPr>
+        <w:rPr>
+          <w:color w:val="C45911" w:themeColor="accent2" w:themeShade="BF"/>
+        </w:rPr>
+      </w:pPr>
+    </w:p>
+    <w:p>
+      <w:pPr>
+        <w:rPr>
+          <w:color w:val="C45911" w:themeColor="accent2" w:themeShade="BF"/>
+        </w:rPr>
+      </w:pPr>
+    </w:p>
+    <w:p>
+      <w:pPr>
+        <w:rPr>
+          <w:color w:val="C45911" w:themeColor="accent2" w:themeShade="BF"/>
+        </w:rPr>
+      </w:pPr>
+    </w:p>
+    <w:p>
+      <w:pPr>
+        <w:rPr>
+          <w:color w:val="C45911" w:themeColor="accent2" w:themeShade="BF"/>
+        </w:rPr>
+      </w:pPr>
+    </w:p>
+    <w:p>
+      <w:pPr>
+        <w:rPr>
+          <w:color w:val="C45911" w:themeColor="accent2" w:themeShade="BF"/>
+        </w:rPr>
+      </w:pPr>
+    </w:p>
+    <w:p>
+      <w:pPr>
+        <w:rPr>
+          <w:color w:val="C45911" w:themeColor="accent2" w:themeShade="BF"/>
+        </w:rPr>
+      </w:pPr>
+      <w:r>
+        <w:rPr>
+          <w:color w:val="C45911" w:themeColor="accent2" w:themeShade="BF"/>
+        </w:rPr>
+        <w:lastRenderedPageBreak/>
+        <w:t>Modificar</w:t>
+      </w:r>
+      <w:r>
+        <w:rPr>
+          <w:color w:val="C45911" w:themeColor="accent2" w:themeShade="BF"/>
+        </w:rPr>
+        <w:t xml:space="preserve"> álbum</w:t>
+      </w:r>
+    </w:p>
+    <w:p>
+      <w:pPr>
+        <w:rPr>
+          <w:color w:val="C45911" w:themeColor="accent2" w:themeShade="BF"/>
+        </w:rPr>
+      </w:pPr>
+    </w:p>
+    <w:p>
+      <w:pPr>
+        <w:rPr>
+          <w:color w:val="C45911" w:themeColor="accent2" w:themeShade="BF"/>
+        </w:rPr>
+      </w:pPr>
+      <w:r>
+        <w:rPr>
+          <w:noProof/>
+          <w:color w:val="ED7D31" w:themeColor="accent2"/>
+        </w:rPr>
+        <w:drawing>
+          <wp:inline distT="0" distB="0" distL="0" distR="0" wp14:anchorId="598987B5" wp14:editId="40744A7A">
+            <wp:extent cx="6858000" cy="4225290"/>
+            <wp:effectExtent l="0" t="0" r="0" b="3810"/>
+            <wp:docPr id="63" name="Imagen 63"/>
+            <wp:cNvGraphicFramePr>
+              <a:graphicFrameLocks xmlns:a="http://schemas.openxmlformats.org/drawingml/2006/main" noChangeAspect="1"/>
+            </wp:cNvGraphicFramePr>
+            <a:graphic xmlns:a="http://schemas.openxmlformats.org/drawingml/2006/main">
+              <a:graphicData uri="http://schemas.openxmlformats.org/drawingml/2006/picture">
+                <pic:pic xmlns:pic="http://schemas.openxmlformats.org/drawingml/2006/picture">
+                  <pic:nvPicPr>
+                    <pic:cNvPr id="63" name="Imagen 63"/>
+                    <pic:cNvPicPr/>
+                  </pic:nvPicPr>
+                  <pic:blipFill>
+                    <a:blip r:embed="rId32">
+                      <a:extLst>
+                        <a:ext uri="{28A0092B-C50C-407E-A947-70E740481C1C}">
+                          <a14:useLocalDpi xmlns:a14="http://schemas.microsoft.com/office/drawing/2010/main" val="0"/>
+                        </a:ext>
+                      </a:extLst>
+                    </a:blip>
+                    <a:stretch>
+                      <a:fillRect/>
+                    </a:stretch>
+                  </pic:blipFill>
+                  <pic:spPr>
+                    <a:xfrm>
+                      <a:off x="0" y="0"/>
+                      <a:ext cx="6858000" cy="4225290"/>
+                    </a:xfrm>
+                    <a:prstGeom prst="rect">
+                      <a:avLst/>
+                    </a:prstGeom>
+                  </pic:spPr>
+                </pic:pic>
+              </a:graphicData>
+            </a:graphic>
+          </wp:inline>
+        </w:drawing>
+      </w:r>
+    </w:p>
+    <w:p>
+      <w:pPr>
+        <w:rPr>
+          <w:color w:val="C45911" w:themeColor="accent2" w:themeShade="BF"/>
+        </w:rPr>
+      </w:pPr>
+    </w:p>
+    <w:p>
+      <w:pPr>
+        <w:rPr>
+          <w:color w:val="C45911" w:themeColor="accent2" w:themeShade="BF"/>
+        </w:rPr>
+      </w:pPr>
+      <w:r>
+        <w:rPr>
+          <w:color w:val="C45911" w:themeColor="accent2" w:themeShade="BF"/>
+        </w:rPr>
+        <w:t>Eliminar</w:t>
+      </w:r>
+      <w:r>
+        <w:rPr>
+          <w:color w:val="C45911" w:themeColor="accent2" w:themeShade="BF"/>
+        </w:rPr>
+        <w:t xml:space="preserve"> álbum</w:t>
+      </w:r>
+    </w:p>
+    <w:p>
+      <w:pPr>
+        <w:rPr>
+          <w:color w:val="C45911" w:themeColor="accent2" w:themeShade="BF"/>
+        </w:rPr>
+      </w:pPr>
+    </w:p>
+    <w:p>
+      <w:pPr>
+        <w:rPr>
+          <w:color w:val="C45911" w:themeColor="accent2" w:themeShade="BF"/>
+        </w:rPr>
+      </w:pPr>
+      <w:r>
+        <w:rPr>
+          <w:noProof/>
+          <w:color w:val="ED7D31" w:themeColor="accent2"/>
+        </w:rPr>
+        <w:drawing>
+          <wp:inline distT="0" distB="0" distL="0" distR="0" wp14:anchorId="741046D4" wp14:editId="7C051130">
+            <wp:extent cx="6858000" cy="3249930"/>
+            <wp:effectExtent l="0" t="0" r="0" b="1270"/>
+            <wp:docPr id="61" name="Imagen 61"/>
+            <wp:cNvGraphicFramePr>
+              <a:graphicFrameLocks xmlns:a="http://schemas.openxmlformats.org/drawingml/2006/main" noChangeAspect="1"/>
+            </wp:cNvGraphicFramePr>
+            <a:graphic xmlns:a="http://schemas.openxmlformats.org/drawingml/2006/main">
+              <a:graphicData uri="http://schemas.openxmlformats.org/drawingml/2006/picture">
+                <pic:pic xmlns:pic="http://schemas.openxmlformats.org/drawingml/2006/picture">
+                  <pic:nvPicPr>
+                    <pic:cNvPr id="61" name="Imagen 61"/>
+                    <pic:cNvPicPr/>
+                  </pic:nvPicPr>
+                  <pic:blipFill>
+                    <a:blip r:embed="rId33">
+                      <a:extLst>
+                        <a:ext uri="{28A0092B-C50C-407E-A947-70E740481C1C}">
+                          <a14:useLocalDpi xmlns:a14="http://schemas.microsoft.com/office/drawing/2010/main" val="0"/>
+                        </a:ext>
+                      </a:extLst>
+                    </a:blip>
+                    <a:stretch>
+                      <a:fillRect/>
+                    </a:stretch>
+                  </pic:blipFill>
+                  <pic:spPr>
+                    <a:xfrm>
+                      <a:off x="0" y="0"/>
+                      <a:ext cx="6858000" cy="3249930"/>
+                    </a:xfrm>
+                    <a:prstGeom prst="rect">
+                      <a:avLst/>
+                    </a:prstGeom>
+                  </pic:spPr>
+                </pic:pic>
+              </a:graphicData>
+            </a:graphic>
+          </wp:inline>
+        </w:drawing>
+      </w:r>
+    </w:p>
+    <w:p>
+      <w:pPr>
+        <w:rPr>
+          <w:color w:val="C45911" w:themeColor="accent2" w:themeShade="BF"/>
+        </w:rPr>
+      </w:pPr>
+    </w:p>
+    <w:p>
+      <w:pPr>
+        <w:rPr>
+          <w:color w:val="C45911" w:themeColor="accent2" w:themeShade="BF"/>
+        </w:rPr>
+      </w:pPr>
+      <w:r>
+        <w:rPr>
+          <w:color w:val="C45911" w:themeColor="accent2" w:themeShade="BF"/>
+        </w:rPr>
+        <w:t>Logout</w:t>
+      </w:r>
+    </w:p>
+    <w:p>
+      <w:pPr>
+        <w:rPr>
+          <w:color w:val="C45911" w:themeColor="accent2" w:themeShade="BF"/>
+        </w:rPr>
+      </w:pPr>
+    </w:p>
+    <w:p>
+      <w:pPr>
+        <w:rPr>
+          <w:color w:val="C45911" w:themeColor="accent2" w:themeShade="BF"/>
+        </w:rPr>
+      </w:pPr>
+      <w:r>
+        <w:rPr>
+          <w:noProof/>
+          <w:color w:val="ED7D31" w:themeColor="accent2"/>
+        </w:rPr>
+        <w:drawing>
+          <wp:inline distT="0" distB="0" distL="0" distR="0" wp14:anchorId="6CC3C59E" wp14:editId="5E4BF17A">
+            <wp:extent cx="4057311" cy="3541486"/>
+            <wp:effectExtent l="0" t="0" r="0" b="1905"/>
+            <wp:docPr id="62" name="Imagen 62"/>
+            <wp:cNvGraphicFramePr>
+              <a:graphicFrameLocks xmlns:a="http://schemas.openxmlformats.org/drawingml/2006/main" noChangeAspect="1"/>
+            </wp:cNvGraphicFramePr>
+            <a:graphic xmlns:a="http://schemas.openxmlformats.org/drawingml/2006/main">
+              <a:graphicData uri="http://schemas.openxmlformats.org/drawingml/2006/picture">
+                <pic:pic xmlns:pic="http://schemas.openxmlformats.org/drawingml/2006/picture">
+                  <pic:nvPicPr>
+                    <pic:cNvPr id="62" name="Imagen 62"/>
+                    <pic:cNvPicPr/>
+                  </pic:nvPicPr>
+                  <pic:blipFill>
+                    <a:blip r:embed="rId34">
+                      <a:extLst>
+                        <a:ext uri="{28A0092B-C50C-407E-A947-70E740481C1C}">
+                          <a14:useLocalDpi xmlns:a14="http://schemas.microsoft.com/office/drawing/2010/main" val="0"/>
+                        </a:ext>
+                      </a:extLst>
+                    </a:blip>
+                    <a:stretch>
+                      <a:fillRect/>
+                    </a:stretch>
+                  </pic:blipFill>
+                  <pic:spPr>
+                    <a:xfrm>
+                      <a:off x="0" y="0"/>
+                      <a:ext cx="4070305" cy="3552828"/>
+                    </a:xfrm>
+                    <a:prstGeom prst="rect">
+                      <a:avLst/>
+                    </a:prstGeom>
+                  </pic:spPr>
+                </pic:pic>
+              </a:graphicData>
+            </a:graphic>
+          </wp:inline>
+        </w:drawing>
+      </w:r>
+    </w:p>
+    <w:p>
+      <w:pPr>
+        <w:rPr>
+          <w:b/>
+          <w:color w:val="C45911" w:themeColor="accent2" w:themeShade="BF"/>
+        </w:rPr>
+      </w:pPr>
+    </w:p>
     <w:sectPr>
-      <w:headerReference w:type="default" r:id="rId29"/>
-      <w:footerReference w:type="default" r:id="rId30"/>
+      <w:headerReference w:type="default" r:id="rId35"/>
+      <w:footerReference w:type="default" r:id="rId36"/>
       <w:pgSz w:w="12240" w:h="15840"/>
       <w:pgMar w:top="720" w:right="720" w:bottom="720" w:left="720" w:header="720" w:footer="720" w:gutter="0"/>
       <w:cols w:space="720"/>
@@ -19769,10 +20454,10 @@
     <w:rsid w:val="005E5FF1"/>
     <w:rsid w:val="005F64B0"/>
     <w:rsid w:val="0078750F"/>
+    <w:rsid w:val="00A06545"/>
     <w:rsid w:val="00A55AAA"/>
     <w:rsid w:val="00AD0560"/>
     <w:rsid w:val="00B81F5E"/>
-    <w:rsid w:val="00BD53CF"/>
     <w:rsid w:val="00C950DC"/>
     <w:rsid w:val="00D36A90"/>
     <w:rsid w:val="00D75B6B"/>

</xml_diff>